<commit_message>
Added v1.0 official release to user guide
</commit_message>
<xml_diff>
--- a/deploy/docs/Land Use vX.Y - User Guide.docx
+++ b/deploy/docs/Land Use vX.Y - User Guide.docx
@@ -27,11 +27,21 @@
       <w:r>
         <w:t xml:space="preserve"> v</w:t>
       </w:r>
-      <w:fldSimple w:instr=" DOCPROPERTY  &quot;Extension Version&quot;  \* MERGEFORMAT ">
-        <w:r>
-          <w:t>1.0</w:t>
-        </w:r>
-      </w:fldSimple>
+      <w:r>
+        <w:fldChar w:fldCharType="begin"/>
+      </w:r>
+      <w:r>
+        <w:instrText xml:space="preserve"> DOCPROPERTY  "Extension Version"  \* MERGEFORMAT </w:instrText>
+      </w:r>
+      <w:r>
+        <w:fldChar w:fldCharType="separate"/>
+      </w:r>
+      <w:r>
+        <w:t>1.0</w:t>
+      </w:r>
+      <w:r>
+        <w:fldChar w:fldCharType="end"/>
+      </w:r>
     </w:p>
     <w:p>
       <w:pPr>
@@ -272,7 +282,7 @@
         <w:rPr>
           <w:noProof/>
         </w:rPr>
-        <w:t>June 28, 2015</w:t>
+        <w:t>November 8, 2015</w:t>
       </w:r>
       <w:r>
         <w:rPr>
@@ -328,6 +338,8 @@
         <w:lastRenderedPageBreak/>
         <w:t>Table of Contents</w:t>
       </w:r>
+      <w:bookmarkStart w:id="3" w:name="_GoBack"/>
+      <w:bookmarkEnd w:id="3"/>
     </w:p>
     <w:p>
       <w:pPr>
@@ -581,7 +593,7 @@
         <w:rPr>
           <w:noProof/>
         </w:rPr>
-        <w:t>2</w:t>
+        <w:t>3</w:t>
       </w:r>
       <w:r>
         <w:rPr>
@@ -664,7 +676,7 @@
         <w:rPr>
           <w:noProof/>
         </w:rPr>
-        <w:t>2</w:t>
+        <w:t>3</w:t>
       </w:r>
       <w:r>
         <w:rPr>
@@ -2329,15 +2341,15 @@
       <w:pPr>
         <w:pStyle w:val="Heading1"/>
       </w:pPr>
-      <w:bookmarkStart w:id="3" w:name="_Toc102232953"/>
-      <w:bookmarkStart w:id="4" w:name="_Toc297137540"/>
+      <w:bookmarkStart w:id="4" w:name="_Toc102232953"/>
+      <w:bookmarkStart w:id="5" w:name="_Toc297137540"/>
       <w:r>
         <w:lastRenderedPageBreak/>
         <w:t>Introduction</w:t>
       </w:r>
       <w:bookmarkEnd w:id="0"/>
-      <w:bookmarkEnd w:id="3"/>
       <w:bookmarkEnd w:id="4"/>
+      <w:bookmarkEnd w:id="5"/>
     </w:p>
     <w:p>
       <w:pPr>
@@ -2431,11 +2443,11 @@
       <w:pPr>
         <w:pStyle w:val="Heading2"/>
       </w:pPr>
-      <w:bookmarkStart w:id="5" w:name="_Toc297137541"/>
+      <w:bookmarkStart w:id="6" w:name="_Toc297137541"/>
       <w:r>
         <w:t>Requirements</w:t>
       </w:r>
-      <w:bookmarkEnd w:id="5"/>
+      <w:bookmarkEnd w:id="6"/>
     </w:p>
     <w:p>
       <w:pPr>
@@ -2486,26 +2498,39 @@
     </w:p>
     <w:p>
       <w:pPr>
+        <w:rPr>
+          <w:rFonts w:ascii="Verdana" w:hAnsi="Verdana" w:cs="Verdana"/>
+          <w:sz w:val="28"/>
+          <w:szCs w:val="28"/>
+        </w:rPr>
+      </w:pPr>
+      <w:bookmarkStart w:id="7" w:name="_Toc297137542"/>
+      <w:r>
+        <w:br w:type="page"/>
+      </w:r>
+    </w:p>
+    <w:p>
+      <w:pPr>
         <w:pStyle w:val="Heading2"/>
       </w:pPr>
-      <w:bookmarkStart w:id="6" w:name="_Toc297137542"/>
-      <w:r>
+      <w:r>
+        <w:lastRenderedPageBreak/>
         <w:t>Revision History</w:t>
       </w:r>
-      <w:bookmarkEnd w:id="6"/>
+      <w:bookmarkEnd w:id="7"/>
     </w:p>
     <w:p>
       <w:pPr>
         <w:pStyle w:val="Heading3"/>
       </w:pPr>
-      <w:bookmarkStart w:id="7" w:name="_Toc297137543"/>
+      <w:bookmarkStart w:id="8" w:name="_Toc297137543"/>
       <w:r>
         <w:t xml:space="preserve">Version </w:t>
       </w:r>
       <w:r>
         <w:t>1</w:t>
       </w:r>
-      <w:bookmarkEnd w:id="7"/>
+      <w:bookmarkEnd w:id="8"/>
     </w:p>
     <w:p>
       <w:pPr>
@@ -2524,7 +2549,84 @@
         <w:t>0</w:t>
       </w:r>
       <w:r>
-        <w:t xml:space="preserve">  (</w:t>
+        <w:t xml:space="preserve"> – </w:t>
+      </w:r>
+      <w:r>
+        <w:t xml:space="preserve">official </w:t>
+      </w:r>
+      <w:r>
+        <w:t>release  (</w:t>
+      </w:r>
+      <w:r>
+        <w:t xml:space="preserve">November </w:t>
+      </w:r>
+      <w:r>
+        <w:t>8, 2015)</w:t>
+      </w:r>
+    </w:p>
+    <w:p>
+      <w:pPr>
+        <w:pStyle w:val="textbody"/>
+        <w:numPr>
+          <w:ilvl w:val="0"/>
+          <w:numId w:val="4"/>
+        </w:numPr>
+        <w:spacing w:after="0"/>
+      </w:pPr>
+      <w:r>
+        <w:t>The project was upgraded for the latest LANDIS-II version (6.1).</w:t>
+      </w:r>
+    </w:p>
+    <w:p>
+      <w:pPr>
+        <w:pStyle w:val="textbody"/>
+        <w:numPr>
+          <w:ilvl w:val="0"/>
+          <w:numId w:val="4"/>
+        </w:numPr>
+      </w:pPr>
+      <w:r>
+        <w:t xml:space="preserve">The source code for the project was relocated to </w:t>
+      </w:r>
+      <w:proofErr w:type="spellStart"/>
+      <w:r>
+        <w:t>GitHub</w:t>
+      </w:r>
+      <w:proofErr w:type="spellEnd"/>
+      <w:r>
+        <w:t>.</w:t>
+      </w:r>
+    </w:p>
+    <w:p>
+      <w:pPr>
+        <w:pStyle w:val="textbody"/>
+      </w:pPr>
+      <w:r>
+        <w:rPr>
+          <w:u w:val="single"/>
+        </w:rPr>
+        <w:t>v1.</w:t>
+      </w:r>
+      <w:r>
+        <w:rPr>
+          <w:u w:val="single"/>
+        </w:rPr>
+        <w:t>0</w:t>
+      </w:r>
+      <w:r>
+        <w:t xml:space="preserve"> </w:t>
+      </w:r>
+      <w:r>
+        <w:t>– release candidate 1</w:t>
+      </w:r>
+      <w:r>
+        <w:t xml:space="preserve"> </w:t>
+      </w:r>
+      <w:r>
+        <w:t xml:space="preserve"> </w:t>
+      </w:r>
+      <w:r>
+        <w:t>(</w:t>
       </w:r>
       <w:r>
         <w:t>June</w:t>
@@ -2551,16 +2653,15 @@
       <w:pPr>
         <w:pStyle w:val="Heading2"/>
       </w:pPr>
-      <w:bookmarkStart w:id="8" w:name="_Toc113769710"/>
-      <w:bookmarkStart w:id="9" w:name="_Toc113770926"/>
-      <w:bookmarkStart w:id="10" w:name="_Toc297137544"/>
-      <w:r>
-        <w:lastRenderedPageBreak/>
+      <w:bookmarkStart w:id="9" w:name="_Toc113769710"/>
+      <w:bookmarkStart w:id="10" w:name="_Toc113770926"/>
+      <w:bookmarkStart w:id="11" w:name="_Toc297137544"/>
+      <w:r>
         <w:t>Acknowledgements</w:t>
       </w:r>
-      <w:bookmarkEnd w:id="8"/>
       <w:bookmarkEnd w:id="9"/>
       <w:bookmarkEnd w:id="10"/>
+      <w:bookmarkEnd w:id="11"/>
     </w:p>
     <w:p>
       <w:pPr>
@@ -2583,19 +2684,19 @@
       <w:pPr>
         <w:pStyle w:val="Heading1"/>
       </w:pPr>
-      <w:bookmarkStart w:id="11" w:name="_Toc102232959"/>
-      <w:bookmarkStart w:id="12" w:name="_Toc133934414"/>
-      <w:bookmarkStart w:id="13" w:name="_Toc297137545"/>
+      <w:bookmarkStart w:id="12" w:name="_Toc102232959"/>
+      <w:bookmarkStart w:id="13" w:name="_Toc133934414"/>
+      <w:bookmarkStart w:id="14" w:name="_Toc297137545"/>
       <w:r>
         <w:lastRenderedPageBreak/>
         <w:t>Input File</w:t>
       </w:r>
-      <w:bookmarkEnd w:id="11"/>
       <w:bookmarkEnd w:id="12"/>
+      <w:bookmarkEnd w:id="13"/>
       <w:r>
         <w:t>s</w:t>
       </w:r>
-      <w:bookmarkEnd w:id="13"/>
+      <w:bookmarkEnd w:id="14"/>
     </w:p>
     <w:p>
       <w:pPr>
@@ -2654,17 +2755,17 @@
       <w:pPr>
         <w:pStyle w:val="Heading2"/>
       </w:pPr>
-      <w:bookmarkStart w:id="14" w:name="_Ref297133449"/>
-      <w:bookmarkStart w:id="15" w:name="_Toc297137546"/>
-      <w:bookmarkStart w:id="16" w:name="_Toc112235332"/>
-      <w:bookmarkStart w:id="17" w:name="_Toc133386213"/>
-      <w:bookmarkStart w:id="18" w:name="_Toc133907148"/>
-      <w:bookmarkStart w:id="19" w:name="_Toc133934416"/>
+      <w:bookmarkStart w:id="15" w:name="_Ref297133449"/>
+      <w:bookmarkStart w:id="16" w:name="_Toc297137546"/>
+      <w:bookmarkStart w:id="17" w:name="_Toc112235332"/>
+      <w:bookmarkStart w:id="18" w:name="_Toc133386213"/>
+      <w:bookmarkStart w:id="19" w:name="_Toc133907148"/>
+      <w:bookmarkStart w:id="20" w:name="_Toc133934416"/>
       <w:r>
         <w:t>Land Use Maps</w:t>
       </w:r>
-      <w:bookmarkEnd w:id="14"/>
       <w:bookmarkEnd w:id="15"/>
+      <w:bookmarkEnd w:id="16"/>
     </w:p>
     <w:p>
       <w:pPr>
@@ -2768,11 +2869,11 @@
       <w:pPr>
         <w:pStyle w:val="Heading3"/>
       </w:pPr>
-      <w:bookmarkStart w:id="20" w:name="_Toc297137547"/>
+      <w:bookmarkStart w:id="21" w:name="_Toc297137547"/>
       <w:r>
         <w:t>Land Use Change Events</w:t>
       </w:r>
-      <w:bookmarkEnd w:id="20"/>
+      <w:bookmarkEnd w:id="21"/>
     </w:p>
     <w:p>
       <w:pPr>
@@ -2902,13 +3003,13 @@
       <w:pPr>
         <w:pStyle w:val="Heading2"/>
       </w:pPr>
-      <w:bookmarkStart w:id="21" w:name="_Ref297133549"/>
-      <w:bookmarkStart w:id="22" w:name="_Toc297137548"/>
+      <w:bookmarkStart w:id="22" w:name="_Ref297133549"/>
+      <w:bookmarkStart w:id="23" w:name="_Toc297137548"/>
       <w:r>
         <w:t>Input Parameters</w:t>
       </w:r>
-      <w:bookmarkEnd w:id="21"/>
       <w:bookmarkEnd w:id="22"/>
+      <w:bookmarkEnd w:id="23"/>
     </w:p>
     <w:p>
       <w:pPr>
@@ -2949,16 +3050,16 @@
       <w:pPr>
         <w:pStyle w:val="Heading3"/>
       </w:pPr>
-      <w:bookmarkStart w:id="23" w:name="_Toc297137549"/>
+      <w:bookmarkStart w:id="24" w:name="_Toc297137549"/>
       <w:proofErr w:type="spellStart"/>
       <w:r>
         <w:t>LandisData</w:t>
       </w:r>
-      <w:bookmarkEnd w:id="16"/>
       <w:bookmarkEnd w:id="17"/>
       <w:bookmarkEnd w:id="18"/>
       <w:bookmarkEnd w:id="19"/>
-      <w:bookmarkEnd w:id="23"/>
+      <w:bookmarkEnd w:id="20"/>
+      <w:bookmarkEnd w:id="24"/>
       <w:proofErr w:type="spellEnd"/>
     </w:p>
     <w:p>
@@ -2997,12 +3098,12 @@
       <w:pPr>
         <w:pStyle w:val="Heading3"/>
       </w:pPr>
-      <w:bookmarkStart w:id="24" w:name="_Toc297137550"/>
+      <w:bookmarkStart w:id="25" w:name="_Toc297137550"/>
       <w:proofErr w:type="spellStart"/>
       <w:r>
         <w:t>Timestep</w:t>
       </w:r>
-      <w:bookmarkEnd w:id="24"/>
+      <w:bookmarkEnd w:id="25"/>
       <w:proofErr w:type="spellEnd"/>
     </w:p>
     <w:p>
@@ -3069,14 +3170,14 @@
       <w:pPr>
         <w:pStyle w:val="Heading3"/>
       </w:pPr>
-      <w:bookmarkStart w:id="25" w:name="_Toc297137551"/>
-      <w:bookmarkStart w:id="26" w:name="_Ref297139255"/>
+      <w:bookmarkStart w:id="26" w:name="_Toc297137551"/>
+      <w:bookmarkStart w:id="27" w:name="_Ref297139255"/>
       <w:proofErr w:type="spellStart"/>
       <w:r>
         <w:t>InputMaps</w:t>
       </w:r>
-      <w:bookmarkEnd w:id="25"/>
       <w:bookmarkEnd w:id="26"/>
+      <w:bookmarkEnd w:id="27"/>
       <w:proofErr w:type="spellEnd"/>
     </w:p>
     <w:p>
@@ -3234,12 +3335,12 @@
       <w:pPr>
         <w:pStyle w:val="Heading3"/>
       </w:pPr>
-      <w:bookmarkStart w:id="27" w:name="_Toc297137552"/>
+      <w:bookmarkStart w:id="28" w:name="_Toc297137552"/>
       <w:proofErr w:type="spellStart"/>
       <w:r>
         <w:t>SiteLog</w:t>
       </w:r>
-      <w:bookmarkEnd w:id="27"/>
+      <w:bookmarkEnd w:id="28"/>
       <w:proofErr w:type="spellEnd"/>
     </w:p>
     <w:p>
@@ -3314,11 +3415,11 @@
       <w:pPr>
         <w:pStyle w:val="Heading3"/>
       </w:pPr>
-      <w:bookmarkStart w:id="28" w:name="_Toc297137553"/>
+      <w:bookmarkStart w:id="29" w:name="_Toc297137553"/>
       <w:r>
         <w:t>Land Uses</w:t>
       </w:r>
-      <w:bookmarkEnd w:id="28"/>
+      <w:bookmarkEnd w:id="29"/>
     </w:p>
     <w:p>
       <w:pPr>
@@ -3350,12 +3451,12 @@
       <w:pPr>
         <w:pStyle w:val="Heading1"/>
       </w:pPr>
-      <w:bookmarkStart w:id="29" w:name="_Toc297137554"/>
+      <w:bookmarkStart w:id="30" w:name="_Toc297137554"/>
       <w:r>
         <w:lastRenderedPageBreak/>
         <w:t>Land Use Definitions</w:t>
       </w:r>
-      <w:bookmarkEnd w:id="29"/>
+      <w:bookmarkEnd w:id="30"/>
     </w:p>
     <w:p>
       <w:pPr>
@@ -3387,12 +3488,12 @@
       <w:pPr>
         <w:pStyle w:val="Heading2"/>
       </w:pPr>
-      <w:bookmarkStart w:id="30" w:name="_Toc297137555"/>
+      <w:bookmarkStart w:id="31" w:name="_Toc297137555"/>
       <w:proofErr w:type="spellStart"/>
       <w:r>
         <w:t>LandUse</w:t>
       </w:r>
-      <w:bookmarkEnd w:id="30"/>
+      <w:bookmarkEnd w:id="31"/>
       <w:proofErr w:type="spellEnd"/>
     </w:p>
     <w:p>
@@ -3434,14 +3535,14 @@
       <w:pPr>
         <w:pStyle w:val="Heading2"/>
       </w:pPr>
-      <w:bookmarkStart w:id="31" w:name="_Toc297137556"/>
-      <w:bookmarkStart w:id="32" w:name="_Ref297139209"/>
+      <w:bookmarkStart w:id="32" w:name="_Toc297137556"/>
+      <w:bookmarkStart w:id="33" w:name="_Ref297139209"/>
       <w:proofErr w:type="spellStart"/>
       <w:r>
         <w:t>MapCode</w:t>
       </w:r>
-      <w:bookmarkEnd w:id="31"/>
       <w:bookmarkEnd w:id="32"/>
+      <w:bookmarkEnd w:id="33"/>
       <w:proofErr w:type="spellEnd"/>
       <w:r>
         <w:t xml:space="preserve"> </w:t>
@@ -3484,7 +3585,7 @@
       <w:pPr>
         <w:pStyle w:val="Heading2"/>
       </w:pPr>
-      <w:bookmarkStart w:id="33" w:name="_Toc297137557"/>
+      <w:bookmarkStart w:id="34" w:name="_Toc297137557"/>
       <w:proofErr w:type="spellStart"/>
       <w:r>
         <w:t>AllowHarvest</w:t>
@@ -3493,7 +3594,7 @@
       <w:r>
         <w:t>?</w:t>
       </w:r>
-      <w:bookmarkEnd w:id="33"/>
+      <w:bookmarkEnd w:id="34"/>
     </w:p>
     <w:p>
       <w:pPr>
@@ -3613,14 +3714,14 @@
       <w:pPr>
         <w:pStyle w:val="Heading2"/>
       </w:pPr>
-      <w:bookmarkStart w:id="34" w:name="_Toc297137558"/>
-      <w:bookmarkStart w:id="35" w:name="_Ref297139308"/>
+      <w:bookmarkStart w:id="35" w:name="_Toc297137558"/>
+      <w:bookmarkStart w:id="36" w:name="_Ref297139308"/>
       <w:proofErr w:type="spellStart"/>
       <w:r>
         <w:t>LandCoverChange</w:t>
       </w:r>
-      <w:bookmarkEnd w:id="34"/>
       <w:bookmarkEnd w:id="35"/>
+      <w:bookmarkEnd w:id="36"/>
       <w:proofErr w:type="spellEnd"/>
     </w:p>
     <w:p>
@@ -3738,11 +3839,11 @@
       <w:pPr>
         <w:pStyle w:val="Heading2"/>
       </w:pPr>
-      <w:bookmarkStart w:id="36" w:name="_Toc297137559"/>
+      <w:bookmarkStart w:id="37" w:name="_Toc297137559"/>
       <w:r>
         <w:t>Parameters When Removing Trees</w:t>
       </w:r>
-      <w:bookmarkEnd w:id="36"/>
+      <w:bookmarkEnd w:id="37"/>
     </w:p>
     <w:p>
       <w:pPr>
@@ -3789,11 +3890,11 @@
       <w:pPr>
         <w:pStyle w:val="Heading3"/>
       </w:pPr>
-      <w:bookmarkStart w:id="37" w:name="_Toc297137560"/>
+      <w:bookmarkStart w:id="38" w:name="_Toc297137560"/>
       <w:r>
         <w:t>Species List</w:t>
       </w:r>
-      <w:bookmarkEnd w:id="37"/>
+      <w:bookmarkEnd w:id="38"/>
     </w:p>
     <w:p>
       <w:pPr>
@@ -3963,11 +4064,11 @@
       <w:pPr>
         <w:pStyle w:val="Heading3"/>
       </w:pPr>
-      <w:bookmarkStart w:id="38" w:name="_Toc297137561"/>
+      <w:bookmarkStart w:id="39" w:name="_Toc297137561"/>
       <w:r>
         <w:t>Plant</w:t>
       </w:r>
-      <w:bookmarkEnd w:id="38"/>
+      <w:bookmarkEnd w:id="39"/>
     </w:p>
     <w:p>
       <w:pPr>
@@ -4013,8 +4114,6 @@
       <w:r>
         <w:t xml:space="preserve"> </w:t>
       </w:r>
-      <w:bookmarkStart w:id="39" w:name="_GoBack"/>
-      <w:bookmarkEnd w:id="39"/>
       <w:proofErr w:type="spellStart"/>
       <w:r>
         <w:t>pinustro</w:t>
@@ -4904,19 +5003,39 @@
         <w:tab w:val="right" w:pos="9000"/>
       </w:tabs>
     </w:pPr>
-    <w:fldSimple w:instr=" DOCPROPERTY  &quot;Extension Name&quot;  \* MERGEFORMAT ">
-      <w:r>
-        <w:t>Land Use</w:t>
-      </w:r>
-    </w:fldSimple>
+    <w:r>
+      <w:fldChar w:fldCharType="begin"/>
+    </w:r>
+    <w:r>
+      <w:instrText xml:space="preserve"> DOCPROPERTY  "Extension Name"  \* MERGEFORMAT </w:instrText>
+    </w:r>
+    <w:r>
+      <w:fldChar w:fldCharType="separate"/>
+    </w:r>
+    <w:r>
+      <w:t>Land Use</w:t>
+    </w:r>
+    <w:r>
+      <w:fldChar w:fldCharType="end"/>
+    </w:r>
     <w:r>
       <w:t xml:space="preserve"> v</w:t>
     </w:r>
-    <w:fldSimple w:instr=" DOCPROPERTY  &quot;Extension Version&quot;  \* MERGEFORMAT ">
-      <w:r>
-        <w:t>1.0</w:t>
-      </w:r>
-    </w:fldSimple>
+    <w:r>
+      <w:fldChar w:fldCharType="begin"/>
+    </w:r>
+    <w:r>
+      <w:instrText xml:space="preserve"> DOCPROPERTY  "Extension Version"  \* MERGEFORMAT </w:instrText>
+    </w:r>
+    <w:r>
+      <w:fldChar w:fldCharType="separate"/>
+    </w:r>
+    <w:r>
+      <w:t>1.0</w:t>
+    </w:r>
+    <w:r>
+      <w:fldChar w:fldCharType="end"/>
+    </w:r>
     <w:r>
       <w:tab/>
     </w:r>
@@ -4931,6 +5050,119 @@
 <file path=word/numbering.xml><?xml version="1.0" encoding="utf-8"?>
 <w:numbering xmlns:wpc="http://schemas.microsoft.com/office/word/2010/wordprocessingCanvas" xmlns:mo="http://schemas.microsoft.com/office/mac/office/2008/main" xmlns:mc="http://schemas.openxmlformats.org/markup-compatibility/2006" xmlns:mv="urn:schemas-microsoft-com:mac:vml" xmlns:o="urn:schemas-microsoft-com:office:office" xmlns:r="http://schemas.openxmlformats.org/officeDocument/2006/relationships" xmlns:m="http://schemas.openxmlformats.org/officeDocument/2006/math" xmlns:v="urn:schemas-microsoft-com:vml" xmlns:wp14="http://schemas.microsoft.com/office/word/2010/wordprocessingDrawing" xmlns:wp="http://schemas.openxmlformats.org/drawingml/2006/wordprocessingDrawing" xmlns:w10="urn:schemas-microsoft-com:office:word" xmlns:w="http://schemas.openxmlformats.org/wordprocessingml/2006/main" xmlns:w14="http://schemas.microsoft.com/office/word/2010/wordml" xmlns:wpg="http://schemas.microsoft.com/office/word/2010/wordprocessingGroup" xmlns:wpi="http://schemas.microsoft.com/office/word/2010/wordprocessingInk" xmlns:wne="http://schemas.microsoft.com/office/word/2006/wordml" xmlns:wps="http://schemas.microsoft.com/office/word/2010/wordprocessingShape" mc:Ignorable="w14 wp14">
   <w:abstractNum w:abstractNumId="0">
+    <w:nsid w:val="00B13273"/>
+    <w:multiLevelType w:val="hybridMultilevel"/>
+    <w:tmpl w:val="467A435A"/>
+    <w:lvl w:ilvl="0" w:tplc="04090001">
+      <w:start w:val="1"/>
+      <w:numFmt w:val="bullet"/>
+      <w:lvlText w:val=""/>
+      <w:lvlJc w:val="left"/>
+      <w:pPr>
+        <w:ind w:left="1872" w:hanging="360"/>
+      </w:pPr>
+      <w:rPr>
+        <w:rFonts w:ascii="Symbol" w:hAnsi="Symbol" w:hint="default"/>
+      </w:rPr>
+    </w:lvl>
+    <w:lvl w:ilvl="1" w:tplc="04090003" w:tentative="1">
+      <w:start w:val="1"/>
+      <w:numFmt w:val="bullet"/>
+      <w:lvlText w:val="o"/>
+      <w:lvlJc w:val="left"/>
+      <w:pPr>
+        <w:ind w:left="2592" w:hanging="360"/>
+      </w:pPr>
+      <w:rPr>
+        <w:rFonts w:ascii="Courier New" w:hAnsi="Courier New" w:hint="default"/>
+      </w:rPr>
+    </w:lvl>
+    <w:lvl w:ilvl="2" w:tplc="04090005" w:tentative="1">
+      <w:start w:val="1"/>
+      <w:numFmt w:val="bullet"/>
+      <w:lvlText w:val=""/>
+      <w:lvlJc w:val="left"/>
+      <w:pPr>
+        <w:ind w:left="3312" w:hanging="360"/>
+      </w:pPr>
+      <w:rPr>
+        <w:rFonts w:ascii="Wingdings" w:hAnsi="Wingdings" w:hint="default"/>
+      </w:rPr>
+    </w:lvl>
+    <w:lvl w:ilvl="3" w:tplc="04090001" w:tentative="1">
+      <w:start w:val="1"/>
+      <w:numFmt w:val="bullet"/>
+      <w:lvlText w:val=""/>
+      <w:lvlJc w:val="left"/>
+      <w:pPr>
+        <w:ind w:left="4032" w:hanging="360"/>
+      </w:pPr>
+      <w:rPr>
+        <w:rFonts w:ascii="Symbol" w:hAnsi="Symbol" w:hint="default"/>
+      </w:rPr>
+    </w:lvl>
+    <w:lvl w:ilvl="4" w:tplc="04090003" w:tentative="1">
+      <w:start w:val="1"/>
+      <w:numFmt w:val="bullet"/>
+      <w:lvlText w:val="o"/>
+      <w:lvlJc w:val="left"/>
+      <w:pPr>
+        <w:ind w:left="4752" w:hanging="360"/>
+      </w:pPr>
+      <w:rPr>
+        <w:rFonts w:ascii="Courier New" w:hAnsi="Courier New" w:hint="default"/>
+      </w:rPr>
+    </w:lvl>
+    <w:lvl w:ilvl="5" w:tplc="04090005" w:tentative="1">
+      <w:start w:val="1"/>
+      <w:numFmt w:val="bullet"/>
+      <w:lvlText w:val=""/>
+      <w:lvlJc w:val="left"/>
+      <w:pPr>
+        <w:ind w:left="5472" w:hanging="360"/>
+      </w:pPr>
+      <w:rPr>
+        <w:rFonts w:ascii="Wingdings" w:hAnsi="Wingdings" w:hint="default"/>
+      </w:rPr>
+    </w:lvl>
+    <w:lvl w:ilvl="6" w:tplc="04090001" w:tentative="1">
+      <w:start w:val="1"/>
+      <w:numFmt w:val="bullet"/>
+      <w:lvlText w:val=""/>
+      <w:lvlJc w:val="left"/>
+      <w:pPr>
+        <w:ind w:left="6192" w:hanging="360"/>
+      </w:pPr>
+      <w:rPr>
+        <w:rFonts w:ascii="Symbol" w:hAnsi="Symbol" w:hint="default"/>
+      </w:rPr>
+    </w:lvl>
+    <w:lvl w:ilvl="7" w:tplc="04090003" w:tentative="1">
+      <w:start w:val="1"/>
+      <w:numFmt w:val="bullet"/>
+      <w:lvlText w:val="o"/>
+      <w:lvlJc w:val="left"/>
+      <w:pPr>
+        <w:ind w:left="6912" w:hanging="360"/>
+      </w:pPr>
+      <w:rPr>
+        <w:rFonts w:ascii="Courier New" w:hAnsi="Courier New" w:hint="default"/>
+      </w:rPr>
+    </w:lvl>
+    <w:lvl w:ilvl="8" w:tplc="04090005" w:tentative="1">
+      <w:start w:val="1"/>
+      <w:numFmt w:val="bullet"/>
+      <w:lvlText w:val=""/>
+      <w:lvlJc w:val="left"/>
+      <w:pPr>
+        <w:ind w:left="7632" w:hanging="360"/>
+      </w:pPr>
+      <w:rPr>
+        <w:rFonts w:ascii="Wingdings" w:hAnsi="Wingdings" w:hint="default"/>
+      </w:rPr>
+    </w:lvl>
+  </w:abstractNum>
+  <w:abstractNum w:abstractNumId="1">
     <w:nsid w:val="027F602A"/>
     <w:multiLevelType w:val="multilevel"/>
     <w:tmpl w:val="62BE877C"/>
@@ -5079,7 +5311,7 @@
       </w:rPr>
     </w:lvl>
   </w:abstractNum>
-  <w:abstractNum w:abstractNumId="1">
+  <w:abstractNum w:abstractNumId="2">
     <w:nsid w:val="1A863B91"/>
     <w:multiLevelType w:val="hybridMultilevel"/>
     <w:tmpl w:val="BD8633B8"/>
@@ -5219,7 +5451,7 @@
       </w:rPr>
     </w:lvl>
   </w:abstractNum>
-  <w:abstractNum w:abstractNumId="2">
+  <w:abstractNum w:abstractNumId="3">
     <w:nsid w:val="654B3C70"/>
     <w:multiLevelType w:val="multilevel"/>
     <w:tmpl w:val="9DA2F63C"/>
@@ -5355,10 +5587,10 @@
     </w:lvl>
   </w:abstractNum>
   <w:num w:numId="1">
-    <w:abstractNumId w:val="2"/>
+    <w:abstractNumId w:val="3"/>
   </w:num>
   <w:num w:numId="2">
-    <w:abstractNumId w:val="0"/>
+    <w:abstractNumId w:val="1"/>
     <w:lvlOverride w:ilvl="0">
       <w:startOverride w:val="1"/>
     </w:lvlOverride>
@@ -5388,7 +5620,10 @@
     </w:lvlOverride>
   </w:num>
   <w:num w:numId="3">
-    <w:abstractNumId w:val="1"/>
+    <w:abstractNumId w:val="2"/>
+  </w:num>
+  <w:num w:numId="4">
+    <w:abstractNumId w:val="0"/>
   </w:num>
 </w:numbering>
 </file>
@@ -8224,7 +8459,7 @@
 </file>
 
 <file path=customXml/itemProps1.xml><?xml version="1.0" encoding="utf-8"?>
-<ds:datastoreItem xmlns:ds="http://schemas.openxmlformats.org/officeDocument/2006/customXml" ds:itemID="{BCE750B0-0FCC-AD46-A7C3-9C984380DAD2}">
+<ds:datastoreItem xmlns:ds="http://schemas.openxmlformats.org/officeDocument/2006/customXml" ds:itemID="{24D02C10-490B-364E-823D-F7B2191DA571}">
   <ds:schemaRefs>
     <ds:schemaRef ds:uri="http://schemas.openxmlformats.org/officeDocument/2006/bibliography"/>
   </ds:schemaRefs>

</xml_diff>